<commit_message>
Implementing new args to FrameCaptureWithSave to supply the frame count to capture
</commit_message>
<xml_diff>
--- a/CodeXL/Documents/CodeXL Graphics Messaging Protocol.docx
+++ b/CodeXL/Documents/CodeXL Graphics Messaging Protocol.docx
@@ -3870,7 +3870,7 @@
       <w:bookmarkStart w:id="18" w:name="_Toc446963405"/>
       <w:bookmarkStart w:id="19" w:name="OLE_LINK19"/>
       <w:r>
-        <w:t>FrameCaptureWithSave.txt</w:t>
+        <w:t>FrameCaptureWithSave</w:t>
       </w:r>
       <w:bookmarkEnd w:id="18"/>
     </w:p>
@@ -3881,6 +3881,28 @@
       </w:pPr>
       <w:r>
         <w:t>To capture a frame, make sure the APITrace (logger) layer is pushed onto the stack:</w:t>
+      </w:r>
+    </w:p>
+    <w:p>
+      <w:pPr>
+        <w:pStyle w:val="NoSpacing"/>
+      </w:pPr>
+    </w:p>
+    <w:p>
+      <w:pPr>
+        <w:pStyle w:val="NoSpacing"/>
+      </w:pPr>
+      <w:r>
+        <w:t xml:space="preserve">The FrameCaptureWithSave command can receive two arguments in the URL, the capture type and the capture count (the number of frames to capture). In the following example the capture type is 3 and the capture count is 1. </w:t>
+      </w:r>
+      <w:r>
+        <w:t xml:space="preserve">NOTE this command used to be </w:t>
+      </w:r>
+      <w:r>
+        <w:t>FrameCaptureWithSave</w:t>
+      </w:r>
+      <w:r>
+        <w:t>.txt – the “.txt” extension has been removed.</w:t>
       </w:r>
     </w:p>
     <w:p>
@@ -3920,7 +3942,15 @@
           <w:sz w:val="20"/>
           <w:szCs w:val="20"/>
         </w:rPr>
-        <w:t>WithSave.txt=3</w:t>
+        <w:t>WithSave</w:t>
+      </w:r>
+      <w:r>
+        <w:rPr>
+          <w:rFonts w:ascii="Courier New" w:hAnsi="Courier New" w:cs="Courier New"/>
+          <w:sz w:val="20"/>
+          <w:szCs w:val="20"/>
+        </w:rPr>
+        <w:t>?CaptureType=3&amp;CaptureCount=1</w:t>
       </w:r>
     </w:p>
     <w:p>
@@ -3984,7 +4014,15 @@
           <w:sz w:val="20"/>
           <w:szCs w:val="20"/>
         </w:rPr>
-        <w:t>http://localhost/7904/DX12/FrameCaptureWithSave.txt=3</w:t>
+        <w:t>http://localhost/7904/DX12/FrameCaptureWithSave</w:t>
+      </w:r>
+      <w:r>
+        <w:rPr>
+          <w:rFonts w:ascii="Courier New" w:hAnsi="Courier New" w:cs="Courier New"/>
+          <w:sz w:val="20"/>
+          <w:szCs w:val="20"/>
+        </w:rPr>
+        <w:t>?CaptureType=3&amp;CaptureCount=1</w:t>
       </w:r>
     </w:p>
     <w:p>
@@ -4032,7 +4070,16 @@
     </w:p>
     <w:p>
       <w:r>
-        <w:t xml:space="preserve">Availbale </w:t>
+        <w:t>Avail</w:t>
+      </w:r>
+      <w:r>
+        <w:t>a</w:t>
+      </w:r>
+      <w:r>
+        <w:t>b</w:t>
+      </w:r>
+      <w:r>
+        <w:t xml:space="preserve">le </w:t>
       </w:r>
       <w:r>
         <w:t>CaptureTy</w:t>
@@ -4351,7 +4398,6 @@
         <w:spacing w:after="0" w:line="240" w:lineRule="auto"/>
         <w:rPr>
           <w:rFonts w:ascii="Courier New" w:eastAsia="Times New Roman" w:hAnsi="Courier New" w:cs="Courier New"/>
-          <w:color w:val="FF0000"/>
           <w:sz w:val="20"/>
           <w:szCs w:val="20"/>
         </w:rPr>
@@ -4388,7 +4434,7 @@
         <w:spacing w:after="0" w:line="240" w:lineRule="auto"/>
         <w:rPr>
           <w:rFonts w:ascii="Courier New" w:eastAsia="Times New Roman" w:hAnsi="Courier New" w:cs="Courier New"/>
-          <w:color w:val="000000"/>
+          <w:color w:val="FF0000"/>
           <w:sz w:val="20"/>
           <w:szCs w:val="20"/>
         </w:rPr>
@@ -4396,12 +4442,13 @@
       <w:r>
         <w:rPr>
           <w:rFonts w:ascii="Courier New" w:eastAsia="Times New Roman" w:hAnsi="Courier New" w:cs="Courier New"/>
-          <w:color w:val="000000"/>
-          <w:sz w:val="20"/>
-          <w:szCs w:val="20"/>
-        </w:rPr>
-        <w:t>&lt;TraceType&gt;3&lt;/TraceType&gt;</w:t>
-      </w:r>
+          <w:sz w:val="20"/>
+          <w:szCs w:val="20"/>
+        </w:rPr>
+        <w:t>&lt;API&gt;DX12&lt;/API&gt;</w:t>
+      </w:r>
+      <w:bookmarkStart w:id="20" w:name="_GoBack"/>
+      <w:bookmarkEnd w:id="20"/>
     </w:p>
     <w:p>
       <w:pPr>
@@ -4438,7 +4485,7 @@
           <w:sz w:val="20"/>
           <w:szCs w:val="20"/>
         </w:rPr>
-        <w:t>&lt;Contents&gt;</w:t>
+        <w:t>&lt;TraceType&gt;3&lt;/TraceType&gt;</w:t>
       </w:r>
     </w:p>
     <w:p>
@@ -4476,16 +4523,7 @@
           <w:sz w:val="20"/>
           <w:szCs w:val="20"/>
         </w:rPr>
-        <w:tab/>
-      </w:r>
-      <w:r>
-        <w:rPr>
-          <w:rFonts w:ascii="Courier New" w:eastAsia="Times New Roman" w:hAnsi="Courier New" w:cs="Courier New"/>
-          <w:color w:val="000000"/>
-          <w:sz w:val="20"/>
-          <w:szCs w:val="20"/>
-        </w:rPr>
-        <w:t>&lt;LinkedTrace&gt;</w:t>
+        <w:t>&lt;Contents&gt;</w:t>
       </w:r>
     </w:p>
     <w:p>
@@ -4532,7 +4570,7 @@
           <w:sz w:val="20"/>
           <w:szCs w:val="20"/>
         </w:rPr>
-        <w:t>C:\Users\glcse\AppData\Local\Temp\GPUPerfStudio\D3D12Multithreading\Session1\Frame18673\LinkedTrace-D3D12Multithreading-2015-12-14-16-47-9.ltr</w:t>
+        <w:t>&lt;LinkedTrace&gt;</w:t>
       </w:r>
     </w:p>
     <w:p>
@@ -4570,6 +4608,7 @@
           <w:sz w:val="20"/>
           <w:szCs w:val="20"/>
         </w:rPr>
+        <w:lastRenderedPageBreak/>
         <w:tab/>
       </w:r>
       <w:r>
@@ -4579,7 +4618,7 @@
           <w:sz w:val="20"/>
           <w:szCs w:val="20"/>
         </w:rPr>
-        <w:t>&lt;/LinkedTrace&gt;</w:t>
+        <w:t>C:\Users\glcse\AppData\Local\Temp\GPUPerfStudio\D3D12Multithreading\Session1\Frame18673\LinkedTrace-D3D12Multithreading-2015-12-14-16-47-9.ltr</w:t>
       </w:r>
     </w:p>
     <w:p>
@@ -4626,7 +4665,7 @@
           <w:sz w:val="20"/>
           <w:szCs w:val="20"/>
         </w:rPr>
-        <w:t>&lt;FrameBufferImage&gt;</w:t>
+        <w:t>&lt;/LinkedTrace&gt;</w:t>
       </w:r>
     </w:p>
     <w:p>
@@ -4673,7 +4712,7 @@
           <w:sz w:val="20"/>
           <w:szCs w:val="20"/>
         </w:rPr>
-        <w:t>C:\Users\glcse\AppData\Local\Temp\GPUPerfStudio\D3D12Multithreading\Session1\Frame18673\D3D12Multithreading_FrameBuffer18673.png</w:t>
+        <w:t>&lt;FrameBufferImage&gt;</w:t>
       </w:r>
     </w:p>
     <w:p>
@@ -4711,7 +4750,6 @@
           <w:sz w:val="20"/>
           <w:szCs w:val="20"/>
         </w:rPr>
-        <w:lastRenderedPageBreak/>
         <w:tab/>
       </w:r>
       <w:r>
@@ -4721,7 +4759,7 @@
           <w:sz w:val="20"/>
           <w:szCs w:val="20"/>
         </w:rPr>
-        <w:t>&lt;/FrameBufferImage&gt;</w:t>
+        <w:t>C:\Users\glcse\AppData\Local\Temp\GPUPerfStudio\D3D12Multithreading\Session1\Frame18673\D3D12Multithreading_FrameBuffer18673.png</w:t>
       </w:r>
     </w:p>
     <w:p>
@@ -4768,7 +4806,7 @@
           <w:sz w:val="20"/>
           <w:szCs w:val="20"/>
         </w:rPr>
-        <w:t>&lt;FrameNumber&gt;18673&lt;/FrameNumber&gt;</w:t>
+        <w:t>&lt;/FrameBufferImage&gt;</w:t>
       </w:r>
     </w:p>
     <w:p>
@@ -4815,7 +4853,7 @@
           <w:sz w:val="20"/>
           <w:szCs w:val="20"/>
         </w:rPr>
-        <w:t>&lt;ElapsedTime&gt;160924.671875&lt;/ElapsedTime&gt;</w:t>
+        <w:t>&lt;FrameNumber&gt;18673&lt;/FrameNumber&gt;</w:t>
       </w:r>
     </w:p>
     <w:p>
@@ -4862,7 +4900,7 @@
           <w:sz w:val="20"/>
           <w:szCs w:val="20"/>
         </w:rPr>
-        <w:t>&lt;CPUFrameDuration&gt;16.115320&lt;/CPUFrameDuration&gt;</w:t>
+        <w:t>&lt;ElapsedTime&gt;160924.671875&lt;/ElapsedTime&gt;</w:t>
       </w:r>
     </w:p>
     <w:p>
@@ -4909,7 +4947,7 @@
           <w:sz w:val="20"/>
           <w:szCs w:val="20"/>
         </w:rPr>
-        <w:t>&lt;FPS&gt;102.211528&lt;/FPS&gt;</w:t>
+        <w:t>&lt;CPUFrameDuration&gt;16.115320&lt;/CPUFrameDuration&gt;</w:t>
       </w:r>
     </w:p>
     <w:p>
@@ -4947,7 +4985,16 @@
           <w:sz w:val="20"/>
           <w:szCs w:val="20"/>
         </w:rPr>
-        <w:t>&lt;/Contents&gt;</w:t>
+        <w:tab/>
+      </w:r>
+      <w:r>
+        <w:rPr>
+          <w:rFonts w:ascii="Courier New" w:eastAsia="Times New Roman" w:hAnsi="Courier New" w:cs="Courier New"/>
+          <w:color w:val="000000"/>
+          <w:sz w:val="20"/>
+          <w:szCs w:val="20"/>
+        </w:rPr>
+        <w:t>&lt;FPS&gt;102.211528&lt;/FPS&gt;</w:t>
       </w:r>
     </w:p>
     <w:p>
@@ -4985,6 +5032,44 @@
           <w:sz w:val="20"/>
           <w:szCs w:val="20"/>
         </w:rPr>
+        <w:t>&lt;/Contents&gt;</w:t>
+      </w:r>
+    </w:p>
+    <w:p>
+      <w:pPr>
+        <w:tabs>
+          <w:tab w:val="left" w:pos="916"/>
+          <w:tab w:val="left" w:pos="1832"/>
+          <w:tab w:val="left" w:pos="2748"/>
+          <w:tab w:val="left" w:pos="3664"/>
+          <w:tab w:val="left" w:pos="4580"/>
+          <w:tab w:val="left" w:pos="5496"/>
+          <w:tab w:val="left" w:pos="6412"/>
+          <w:tab w:val="left" w:pos="7328"/>
+          <w:tab w:val="left" w:pos="8244"/>
+          <w:tab w:val="left" w:pos="9160"/>
+          <w:tab w:val="left" w:pos="10076"/>
+          <w:tab w:val="left" w:pos="10992"/>
+          <w:tab w:val="left" w:pos="11908"/>
+          <w:tab w:val="left" w:pos="12824"/>
+          <w:tab w:val="left" w:pos="13740"/>
+          <w:tab w:val="left" w:pos="14656"/>
+        </w:tabs>
+        <w:spacing w:after="0" w:line="240" w:lineRule="auto"/>
+        <w:rPr>
+          <w:rFonts w:ascii="Courier New" w:eastAsia="Times New Roman" w:hAnsi="Courier New" w:cs="Courier New"/>
+          <w:color w:val="000000"/>
+          <w:sz w:val="20"/>
+          <w:szCs w:val="20"/>
+        </w:rPr>
+      </w:pPr>
+      <w:r>
+        <w:rPr>
+          <w:rFonts w:ascii="Courier New" w:eastAsia="Times New Roman" w:hAnsi="Courier New" w:cs="Courier New"/>
+          <w:color w:val="000000"/>
+          <w:sz w:val="20"/>
+          <w:szCs w:val="20"/>
+        </w:rPr>
         <w:t>&lt;/XML&gt;</w:t>
       </w:r>
     </w:p>
@@ -5010,11 +5095,11 @@
       <w:pPr>
         <w:pStyle w:val="Heading2"/>
       </w:pPr>
-      <w:bookmarkStart w:id="20" w:name="_Toc446963406"/>
+      <w:bookmarkStart w:id="21" w:name="_Toc446963406"/>
       <w:r>
         <w:t>SetSessionName.txt</w:t>
       </w:r>
-      <w:bookmarkEnd w:id="20"/>
+      <w:bookmarkEnd w:id="21"/>
     </w:p>
     <w:p>
       <w:r>
@@ -5211,11 +5296,11 @@
       <w:pPr>
         <w:pStyle w:val="Heading2"/>
       </w:pPr>
-      <w:bookmarkStart w:id="21" w:name="_Toc446963407"/>
+      <w:bookmarkStart w:id="22" w:name="_Toc446963407"/>
       <w:r>
         <w:t>SetProjectName.txt</w:t>
       </w:r>
-      <w:bookmarkEnd w:id="21"/>
+      <w:bookmarkEnd w:id="22"/>
     </w:p>
     <w:p>
       <w:r>
@@ -5448,10 +5533,10 @@
           <w:highlight w:val="yellow"/>
         </w:rPr>
       </w:pPr>
-      <w:bookmarkStart w:id="22" w:name="_Toc446963408"/>
-      <w:bookmarkStart w:id="23" w:name="OLE_LINK6"/>
-      <w:bookmarkStart w:id="24" w:name="OLE_LINK3"/>
-      <w:bookmarkStart w:id="25" w:name="OLE_LINK7"/>
+      <w:bookmarkStart w:id="23" w:name="_Toc446963408"/>
+      <w:bookmarkStart w:id="24" w:name="OLE_LINK6"/>
+      <w:bookmarkStart w:id="25" w:name="OLE_LINK3"/>
+      <w:bookmarkStart w:id="26" w:name="OLE_LINK7"/>
       <w:r>
         <w:rPr>
           <w:highlight w:val="yellow"/>
@@ -5464,9 +5549,9 @@
         </w:rPr>
         <w:t>FrameBufferImage.png</w:t>
       </w:r>
-      <w:bookmarkEnd w:id="22"/>
-    </w:p>
-    <w:bookmarkEnd w:id="23"/>
+      <w:bookmarkEnd w:id="23"/>
+    </w:p>
+    <w:bookmarkEnd w:id="24"/>
     <w:p>
       <w:pPr>
         <w:pStyle w:val="NoSpacing"/>
@@ -5646,8 +5731,8 @@
         <w:t>format.</w:t>
       </w:r>
     </w:p>
-    <w:bookmarkEnd w:id="24"/>
     <w:bookmarkEnd w:id="25"/>
+    <w:bookmarkEnd w:id="26"/>
     <w:p/>
     <w:p>
       <w:r>
@@ -5707,7 +5792,7 @@
           <w:highlight w:val="yellow"/>
         </w:rPr>
       </w:pPr>
-      <w:bookmarkStart w:id="26" w:name="_Toc446963409"/>
+      <w:bookmarkStart w:id="27" w:name="_Toc446963409"/>
       <w:r>
         <w:rPr>
           <w:highlight w:val="yellow"/>
@@ -5720,7 +5805,7 @@
         </w:rPr>
         <w:t>CurrentFrameInfo.xml</w:t>
       </w:r>
-      <w:bookmarkEnd w:id="26"/>
+      <w:bookmarkEnd w:id="27"/>
     </w:p>
     <w:p>
       <w:pPr>
@@ -6030,12 +6115,12 @@
       <w:pPr>
         <w:pStyle w:val="Heading1"/>
       </w:pPr>
-      <w:bookmarkStart w:id="27" w:name="_Toc446963410"/>
+      <w:bookmarkStart w:id="28" w:name="_Toc446963410"/>
       <w:r>
         <w:lastRenderedPageBreak/>
         <w:t>Frame Capture Layer</w:t>
       </w:r>
-      <w:bookmarkEnd w:id="27"/>
+      <w:bookmarkEnd w:id="28"/>
     </w:p>
     <w:p>
       <w:pPr>
@@ -6060,11 +6145,11 @@
       <w:pPr>
         <w:pStyle w:val="Heading2"/>
       </w:pPr>
-      <w:bookmarkStart w:id="28" w:name="_Toc446963411"/>
+      <w:bookmarkStart w:id="29" w:name="_Toc446963411"/>
       <w:r>
         <w:t>ReleaseFrameCommand</w:t>
       </w:r>
-      <w:bookmarkEnd w:id="28"/>
+      <w:bookmarkEnd w:id="29"/>
     </w:p>
     <w:p>
       <w:pPr>
@@ -6084,7 +6169,7 @@
           <w:szCs w:val="20"/>
         </w:rPr>
       </w:pPr>
-      <w:bookmarkStart w:id="29" w:name="OLE_LINK20"/>
+      <w:bookmarkStart w:id="30" w:name="OLE_LINK20"/>
       <w:r>
         <w:rPr>
           <w:rFonts w:ascii="Courier New" w:hAnsi="Courier New" w:cs="Courier New"/>
@@ -6102,7 +6187,7 @@
         <w:t>FC?Release=1</w:t>
       </w:r>
     </w:p>
-    <w:bookmarkEnd w:id="29"/>
+    <w:bookmarkEnd w:id="30"/>
     <w:p>
       <w:pPr>
         <w:pStyle w:val="NoSpacing"/>
@@ -6118,14 +6203,14 @@
           <w:highlight w:val="yellow"/>
         </w:rPr>
       </w:pPr>
-      <w:bookmarkStart w:id="30" w:name="_Toc446963412"/>
+      <w:bookmarkStart w:id="31" w:name="_Toc446963412"/>
       <w:r>
         <w:rPr>
           <w:highlight w:val="yellow"/>
         </w:rPr>
         <w:t>BreakOnFrameCommand</w:t>
       </w:r>
-      <w:bookmarkEnd w:id="30"/>
+      <w:bookmarkEnd w:id="31"/>
     </w:p>
     <w:p>
       <w:pPr>
@@ -6193,12 +6278,12 @@
       <w:pPr>
         <w:pStyle w:val="Heading1"/>
       </w:pPr>
-      <w:bookmarkStart w:id="31" w:name="_Toc446963413"/>
+      <w:bookmarkStart w:id="32" w:name="_Toc446963413"/>
       <w:r>
         <w:lastRenderedPageBreak/>
         <w:t>Logger Layer (Timeline Trace)</w:t>
       </w:r>
-      <w:bookmarkEnd w:id="31"/>
+      <w:bookmarkEnd w:id="32"/>
     </w:p>
     <w:p>
       <w:pPr>
@@ -6212,14 +6297,14 @@
       <w:pPr>
         <w:pStyle w:val="Heading2"/>
       </w:pPr>
-      <w:bookmarkStart w:id="32" w:name="_Toc446963414"/>
+      <w:bookmarkStart w:id="33" w:name="_Toc446963414"/>
       <w:r>
         <w:rPr>
           <w:highlight w:val="yellow"/>
         </w:rPr>
         <w:t>LinkedTrace.txt</w:t>
       </w:r>
-      <w:bookmarkEnd w:id="32"/>
+      <w:bookmarkEnd w:id="33"/>
     </w:p>
     <w:p>
       <w:pPr>
@@ -6374,7 +6459,7 @@
           <w:szCs w:val="22"/>
         </w:rPr>
       </w:pPr>
-      <w:bookmarkStart w:id="33" w:name="_Toc446963415"/>
+      <w:bookmarkStart w:id="34" w:name="_Toc446963415"/>
       <w:r>
         <w:rPr>
           <w:rFonts w:ascii="Calibri" w:eastAsia="Calibri" w:hAnsi="Calibri" w:cs="Arial"/>
@@ -6387,7 +6472,7 @@
         </w:rPr>
         <w:t>This command returns the LinkedTrace data from server. It supports usage in two modes:</w:t>
       </w:r>
-      <w:bookmarkEnd w:id="33"/>
+      <w:bookmarkEnd w:id="34"/>
     </w:p>
     <w:p>
       <w:pPr>
@@ -6454,11 +6539,11 @@
       <w:pPr>
         <w:pStyle w:val="Heading2"/>
       </w:pPr>
-      <w:bookmarkStart w:id="34" w:name="_Toc446963416"/>
+      <w:bookmarkStart w:id="35" w:name="_Toc446963416"/>
       <w:r>
         <w:t>GetTimelineCommand</w:t>
       </w:r>
-      <w:bookmarkEnd w:id="34"/>
+      <w:bookmarkEnd w:id="35"/>
     </w:p>
     <w:p>
       <w:pPr>
@@ -6499,14 +6584,14 @@
       <w:pPr>
         <w:pStyle w:val="Heading2"/>
       </w:pPr>
-      <w:bookmarkStart w:id="35" w:name="_Toc446963417"/>
+      <w:bookmarkStart w:id="36" w:name="_Toc446963417"/>
       <w:r>
         <w:rPr>
           <w:highlight w:val="yellow"/>
         </w:rPr>
         <w:t>TimelineData</w:t>
       </w:r>
-      <w:bookmarkEnd w:id="35"/>
+      <w:bookmarkEnd w:id="36"/>
     </w:p>
     <w:p>
       <w:pPr>
@@ -6569,11 +6654,11 @@
       <w:r>
         <w:t>CodeXL will provide the “CodeXL” argument to the current “</w:t>
       </w:r>
-      <w:bookmarkStart w:id="36" w:name="OLE_LINK22"/>
+      <w:bookmarkStart w:id="37" w:name="OLE_LINK22"/>
       <w:r>
         <w:t>LinkedTrace</w:t>
       </w:r>
-      <w:bookmarkEnd w:id="36"/>
+      <w:bookmarkEnd w:id="37"/>
       <w:r>
         <w:t xml:space="preserve">.txt” CommandResponse, and will receive a response string that includes everything specified </w:t>
       </w:r>
@@ -7027,23 +7112,23 @@
       <w:pPr>
         <w:pStyle w:val="Heading1"/>
       </w:pPr>
-      <w:bookmarkStart w:id="37" w:name="_Toc446963418"/>
+      <w:bookmarkStart w:id="38" w:name="_Toc446963418"/>
       <w:r>
         <w:lastRenderedPageBreak/>
         <w:t>FrameProfiler Layer</w:t>
       </w:r>
-      <w:bookmarkEnd w:id="37"/>
+      <w:bookmarkEnd w:id="38"/>
     </w:p>
     <w:p>
       <w:pPr>
         <w:pStyle w:val="Heading2"/>
       </w:pPr>
-      <w:bookmarkStart w:id="38" w:name="_Toc446963419"/>
-      <w:bookmarkStart w:id="39" w:name="OLE_LINK11"/>
+      <w:bookmarkStart w:id="39" w:name="_Toc446963419"/>
+      <w:bookmarkStart w:id="40" w:name="OLE_LINK11"/>
       <w:r>
         <w:t>GetAvailableCountersCommand</w:t>
       </w:r>
-      <w:bookmarkEnd w:id="38"/>
+      <w:bookmarkEnd w:id="39"/>
     </w:p>
     <w:p>
       <w:pPr>
@@ -7079,17 +7164,17 @@
       <w:r>
         <w:t>Will send a list (as XML) of all available counters for the current hardware that the server is running on. Different hardware will have a different list of counters. Counter 0 is GPUTime.</w:t>
       </w:r>
-      <w:bookmarkEnd w:id="39"/>
+      <w:bookmarkEnd w:id="40"/>
     </w:p>
     <w:p>
       <w:pPr>
         <w:pStyle w:val="Heading2"/>
       </w:pPr>
-      <w:bookmarkStart w:id="40" w:name="_Toc446963420"/>
+      <w:bookmarkStart w:id="41" w:name="_Toc446963420"/>
       <w:r>
         <w:t>SetEnabledCountersCommand</w:t>
       </w:r>
-      <w:bookmarkEnd w:id="40"/>
+      <w:bookmarkEnd w:id="41"/>
     </w:p>
     <w:p>
       <w:pPr>
@@ -7101,7 +7186,7 @@
           <w:szCs w:val="20"/>
         </w:rPr>
       </w:pPr>
-      <w:bookmarkStart w:id="41" w:name="OLE_LINK13"/>
+      <w:bookmarkStart w:id="42" w:name="OLE_LINK13"/>
       <w:r>
         <w:rPr>
           <w:rFonts w:ascii="Courier New" w:hAnsi="Courier New" w:cs="Courier New"/>
@@ -7123,8 +7208,8 @@
       <w:pPr>
         <w:pStyle w:val="NoSpacing"/>
       </w:pPr>
-      <w:bookmarkStart w:id="42" w:name="OLE_LINK12"/>
-      <w:bookmarkEnd w:id="41"/>
+      <w:bookmarkStart w:id="43" w:name="OLE_LINK12"/>
+      <w:bookmarkEnd w:id="42"/>
       <w:r>
         <w:t>Will instruct the server to select the provided counters. Counters are passed in as a comma delimited list ie CounterSelect.txt=0,1,2 will select the first 3 counters, including GPUTime. Leaving the field blank will select all counters.</w:t>
       </w:r>
@@ -7144,12 +7229,12 @@
       <w:pPr>
         <w:pStyle w:val="Heading2"/>
       </w:pPr>
-      <w:bookmarkStart w:id="43" w:name="_Toc446963421"/>
-      <w:bookmarkEnd w:id="42"/>
+      <w:bookmarkStart w:id="44" w:name="_Toc446963421"/>
+      <w:bookmarkEnd w:id="43"/>
       <w:r>
         <w:t>RunProfileCommand</w:t>
       </w:r>
-      <w:bookmarkEnd w:id="43"/>
+      <w:bookmarkEnd w:id="44"/>
     </w:p>
     <w:p>
       <w:pPr>
@@ -7209,12 +7294,12 @@
       <w:pPr>
         <w:pStyle w:val="Heading1"/>
       </w:pPr>
-      <w:bookmarkStart w:id="44" w:name="_Toc446963422"/>
+      <w:bookmarkStart w:id="45" w:name="_Toc446963422"/>
       <w:r>
         <w:lastRenderedPageBreak/>
         <w:t>Directory Structure of the Capture Cache</w:t>
       </w:r>
-      <w:bookmarkEnd w:id="44"/>
+      <w:bookmarkEnd w:id="45"/>
     </w:p>
     <w:p>
       <w:pPr>
@@ -7570,12 +7655,12 @@
       <w:pPr>
         <w:pStyle w:val="Heading1"/>
       </w:pPr>
-      <w:bookmarkStart w:id="45" w:name="_Toc446963423"/>
+      <w:bookmarkStart w:id="46" w:name="_Toc446963423"/>
       <w:r>
         <w:lastRenderedPageBreak/>
         <w:t>Capture and Replay demo logs</w:t>
       </w:r>
-      <w:bookmarkEnd w:id="45"/>
+      <w:bookmarkEnd w:id="46"/>
     </w:p>
     <w:p>
       <w:pPr>
@@ -7584,14 +7669,14 @@
           <w:rFonts w:eastAsia="Times New Roman"/>
         </w:rPr>
       </w:pPr>
-      <w:bookmarkStart w:id="46" w:name="_Toc446963424"/>
+      <w:bookmarkStart w:id="47" w:name="_Toc446963424"/>
       <w:r>
         <w:rPr>
           <w:rFonts w:eastAsia="Times New Roman"/>
         </w:rPr>
         <w:t>Capture session</w:t>
       </w:r>
-      <w:bookmarkEnd w:id="46"/>
+      <w:bookmarkEnd w:id="47"/>
     </w:p>
     <w:p>
       <w:pPr>
@@ -7981,12 +8066,12 @@
       <w:pPr>
         <w:pStyle w:val="Heading2"/>
       </w:pPr>
-      <w:bookmarkStart w:id="47" w:name="_Toc446963425"/>
+      <w:bookmarkStart w:id="48" w:name="_Toc446963425"/>
       <w:r>
         <w:lastRenderedPageBreak/>
         <w:t>Replay Session</w:t>
       </w:r>
-      <w:bookmarkEnd w:id="47"/>
+      <w:bookmarkEnd w:id="48"/>
     </w:p>
     <w:p>
       <w:pPr>
@@ -8334,12 +8419,12 @@
       <w:pPr>
         <w:pStyle w:val="Heading1"/>
       </w:pPr>
-      <w:bookmarkStart w:id="48" w:name="_Toc446963426"/>
+      <w:bookmarkStart w:id="49" w:name="_Toc446963426"/>
       <w:r>
         <w:lastRenderedPageBreak/>
         <w:t>Server Status Return Codes</w:t>
       </w:r>
-      <w:bookmarkEnd w:id="48"/>
+      <w:bookmarkEnd w:id="49"/>
     </w:p>
     <w:p>
       <w:pPr>
@@ -8931,7 +9016,7 @@
           <w:lang w:bidi="ar-SA"/>
         </w:rPr>
       </w:pPr>
-      <w:bookmarkStart w:id="49" w:name="_Toc446963427"/>
+      <w:bookmarkStart w:id="50" w:name="_Toc446963427"/>
       <w:r>
         <w:rPr>
           <w:rFonts w:cs="Courier New"/>
@@ -8951,7 +9036,7 @@
         </w:rPr>
         <w:t xml:space="preserve"> returned from the server?</w:t>
       </w:r>
-      <w:bookmarkEnd w:id="49"/>
+      <w:bookmarkEnd w:id="50"/>
     </w:p>
     <w:p>
       <w:pPr>
@@ -9001,7 +9086,7 @@
           <w:lang w:bidi="ar-SA"/>
         </w:rPr>
       </w:pPr>
-      <w:bookmarkStart w:id="50" w:name="_Toc446963428"/>
+      <w:bookmarkStart w:id="51" w:name="_Toc446963428"/>
       <w:r>
         <w:rPr>
           <w:rFonts w:cs="Courier New"/>
@@ -9021,7 +9106,7 @@
         </w:rPr>
         <w:t xml:space="preserve"> returned from the server?</w:t>
       </w:r>
-      <w:bookmarkEnd w:id="50"/>
+      <w:bookmarkEnd w:id="51"/>
     </w:p>
     <w:p>
       <w:pPr>
@@ -9056,7 +9141,7 @@
           <w:lang w:bidi="ar-SA"/>
         </w:rPr>
       </w:pPr>
-      <w:bookmarkStart w:id="51" w:name="_Toc446963429"/>
+      <w:bookmarkStart w:id="52" w:name="_Toc446963429"/>
       <w:r>
         <w:rPr>
           <w:rFonts w:cs="Courier New"/>
@@ -9082,7 +9167,7 @@
         </w:rPr>
         <w:t xml:space="preserve"> returned from the server?</w:t>
       </w:r>
-      <w:bookmarkEnd w:id="51"/>
+      <w:bookmarkEnd w:id="52"/>
     </w:p>
     <w:p>
       <w:pPr>
@@ -9136,7 +9221,7 @@
           <w:lang w:bidi="ar-SA"/>
         </w:rPr>
       </w:pPr>
-      <w:bookmarkStart w:id="52" w:name="_Toc446963430"/>
+      <w:bookmarkStart w:id="53" w:name="_Toc446963430"/>
       <w:r>
         <w:rPr>
           <w:lang w:bidi="ar-SA"/>
@@ -9144,7 +9229,7 @@
         <w:lastRenderedPageBreak/>
         <w:t>What do the return codes look like in the returned data?</w:t>
       </w:r>
-      <w:bookmarkEnd w:id="52"/>
+      <w:bookmarkEnd w:id="53"/>
     </w:p>
     <w:p>
       <w:pPr>
@@ -9626,7 +9711,7 @@
           <w:lang w:bidi="ar-SA"/>
         </w:rPr>
       </w:pPr>
-      <w:bookmarkStart w:id="53" w:name="_Toc446963431"/>
+      <w:bookmarkStart w:id="54" w:name="_Toc446963431"/>
       <w:r>
         <w:rPr>
           <w:lang w:bidi="ar-SA"/>
@@ -9634,7 +9719,7 @@
         <w:lastRenderedPageBreak/>
         <w:t>Using the AppInitDLL method to inject into games</w:t>
       </w:r>
-      <w:bookmarkEnd w:id="53"/>
+      <w:bookmarkEnd w:id="54"/>
     </w:p>
     <w:p>
       <w:pPr>
@@ -9894,14 +9979,14 @@
           <w:lang w:bidi="ar-SA"/>
         </w:rPr>
       </w:pPr>
-      <w:bookmarkStart w:id="54" w:name="_Toc446963432"/>
+      <w:bookmarkStart w:id="55" w:name="_Toc446963432"/>
       <w:r>
         <w:rPr>
           <w:lang w:bidi="ar-SA"/>
         </w:rPr>
         <w:t>How do I use AppInitDLL from the CodeXL client?</w:t>
       </w:r>
-      <w:bookmarkEnd w:id="54"/>
+      <w:bookmarkEnd w:id="55"/>
     </w:p>
     <w:p>
       <w:pPr>
@@ -10311,14 +10396,14 @@
           <w:lang w:bidi="ar-SA"/>
         </w:rPr>
       </w:pPr>
-      <w:bookmarkStart w:id="55" w:name="_Toc446963433"/>
+      <w:bookmarkStart w:id="56" w:name="_Toc446963433"/>
       <w:r>
         <w:rPr>
           <w:lang w:bidi="ar-SA"/>
         </w:rPr>
         <w:t>What happens if I do not specify --appinit-dll-filelist ?</w:t>
       </w:r>
-      <w:bookmarkEnd w:id="55"/>
+      <w:bookmarkEnd w:id="56"/>
     </w:p>
     <w:p>
       <w:pPr>
@@ -10383,14 +10468,14 @@
           <w:lang w:bidi="ar-SA"/>
         </w:rPr>
       </w:pPr>
-      <w:bookmarkStart w:id="56" w:name="_Toc446963434"/>
+      <w:bookmarkStart w:id="57" w:name="_Toc446963434"/>
       <w:r>
         <w:rPr>
           <w:lang w:bidi="ar-SA"/>
         </w:rPr>
         <w:t>How do the registry settings get cleaned up?</w:t>
       </w:r>
-      <w:bookmarkEnd w:id="56"/>
+      <w:bookmarkEnd w:id="57"/>
     </w:p>
     <w:p>
       <w:pPr>
@@ -10557,7 +10642,7 @@
           <w:lang w:bidi="ar-SA"/>
         </w:rPr>
       </w:pPr>
-      <w:bookmarkStart w:id="57" w:name="_Toc446963435"/>
+      <w:bookmarkStart w:id="58" w:name="_Toc446963435"/>
       <w:r>
         <w:rPr>
           <w:lang w:bidi="ar-SA"/>
@@ -10565,7 +10650,7 @@
         <w:lastRenderedPageBreak/>
         <w:t>Some UI Design Implications</w:t>
       </w:r>
-      <w:bookmarkEnd w:id="57"/>
+      <w:bookmarkEnd w:id="58"/>
     </w:p>
     <w:p>
       <w:pPr>
@@ -11883,42 +11968,22 @@
         <w:rPr>
           <w:color w:val="44546A"/>
         </w:rPr>
-        <w:t xml:space="preserve">The </w:t>
-      </w:r>
-      <w:r>
+        <w:t>The command buffer handle is highlighted in yellow below. This only applies to GPU trace data.</w:t>
+      </w:r>
+    </w:p>
+    <w:p>
+      <w:pPr>
         <w:rPr>
           <w:color w:val="44546A"/>
         </w:rPr>
-        <w:t>command buffer</w:t>
-      </w:r>
-      <w:r>
+      </w:pPr>
+    </w:p>
+    <w:p>
+      <w:pPr>
         <w:rPr>
           <w:color w:val="44546A"/>
         </w:rPr>
-        <w:t xml:space="preserve"> handle is highlighted in yellow below. </w:t>
-      </w:r>
-      <w:r>
-        <w:rPr>
-          <w:color w:val="44546A"/>
-        </w:rPr>
-        <w:t>This only applies to GPU trace data.</w:t>
-      </w:r>
-    </w:p>
-    <w:p>
-      <w:pPr>
-        <w:rPr>
-          <w:color w:val="44546A"/>
-        </w:rPr>
-      </w:pPr>
-    </w:p>
-    <w:p>
-      <w:pPr>
-        <w:rPr>
-          <w:color w:val="44546A"/>
-        </w:rPr>
-      </w:pPr>
-      <w:bookmarkStart w:id="58" w:name="_GoBack"/>
-      <w:bookmarkEnd w:id="58"/>
+      </w:pPr>
       <w:r>
         <w:rPr>
           <w:color w:val="44546A"/>
@@ -12106,13 +12171,7 @@
         <w:rPr>
           <w:color w:val="44546A"/>
         </w:rPr>
-        <w:t>DX12 you do this:</w:t>
-      </w:r>
-      <w:r>
-        <w:rPr>
-          <w:color w:val="44546A"/>
-        </w:rPr>
-        <w:t xml:space="preserve">  </w:t>
+        <w:t xml:space="preserve">DX12 you do this:  </w:t>
       </w:r>
       <w:r>
         <w:rPr>
@@ -12133,13 +12192,7 @@
         <w:rPr>
           <w:color w:val="44546A"/>
         </w:rPr>
-        <w:t>In Vulkan you do this:</w:t>
-      </w:r>
-      <w:r>
-        <w:rPr>
-          <w:color w:val="44546A"/>
-        </w:rPr>
-        <w:t xml:space="preserve">  </w:t>
+        <w:t xml:space="preserve">In Vulkan you do this:  </w:t>
       </w:r>
       <w:r>
         <w:rPr>
@@ -14245,7 +14298,7 @@
 </file>
 
 <file path=customXml/itemProps1.xml><?xml version="1.0" encoding="utf-8"?>
-<ds:datastoreItem xmlns:ds="http://schemas.openxmlformats.org/officeDocument/2006/customXml" ds:itemID="{A93B405E-C6AA-40FC-8938-7EE9B55BD86D}">
+<ds:datastoreItem xmlns:ds="http://schemas.openxmlformats.org/officeDocument/2006/customXml" ds:itemID="{A3ACBD6D-9A0D-44AA-98DB-729EFC424CD5}">
   <ds:schemaRefs>
     <ds:schemaRef ds:uri="http://schemas.openxmlformats.org/officeDocument/2006/bibliography"/>
   </ds:schemaRefs>

</xml_diff>

<commit_message>
Adding the Frame Capture Count to the XML description file.
</commit_message>
<xml_diff>
--- a/CodeXL/Documents/CodeXL Graphics Messaging Protocol.docx
+++ b/CodeXL/Documents/CodeXL Graphics Messaging Protocol.docx
@@ -45,12 +45,7 @@
             <w:pStyle w:val="TOCHeading"/>
           </w:pPr>
           <w:r>
-            <w:t>Conte</w:t>
-          </w:r>
-          <w:bookmarkStart w:id="1" w:name="_GoBack"/>
-          <w:bookmarkEnd w:id="1"/>
-          <w:r>
-            <w:t>nts</w:t>
+            <w:t>Contents</w:t>
           </w:r>
         </w:p>
         <w:p>
@@ -3652,12 +3647,12 @@
       <w:pPr>
         <w:pStyle w:val="Heading1"/>
       </w:pPr>
-      <w:bookmarkStart w:id="2" w:name="_Toc451258233"/>
+      <w:bookmarkStart w:id="1" w:name="_Toc451258233"/>
       <w:r>
         <w:lastRenderedPageBreak/>
         <w:t>Overview</w:t>
       </w:r>
-      <w:bookmarkEnd w:id="2"/>
+      <w:bookmarkEnd w:id="1"/>
     </w:p>
     <w:p>
       <w:pPr>
@@ -3802,12 +3797,12 @@
       <w:pPr>
         <w:pStyle w:val="Heading1"/>
       </w:pPr>
-      <w:bookmarkStart w:id="3" w:name="_Toc451258234"/>
+      <w:bookmarkStart w:id="2" w:name="_Toc451258234"/>
       <w:r>
         <w:lastRenderedPageBreak/>
         <w:t>Layers</w:t>
       </w:r>
-      <w:bookmarkEnd w:id="3"/>
+      <w:bookmarkEnd w:id="2"/>
     </w:p>
     <w:p>
       <w:pPr>
@@ -3982,23 +3977,23 @@
       <w:pPr>
         <w:pStyle w:val="Heading2"/>
       </w:pPr>
-      <w:bookmarkStart w:id="4" w:name="_Toc451258235"/>
+      <w:bookmarkStart w:id="3" w:name="_Toc451258235"/>
       <w:r>
         <w:t>Other Global Layer commands</w:t>
       </w:r>
+      <w:bookmarkEnd w:id="3"/>
+    </w:p>
+    <w:p>
+      <w:pPr>
+        <w:pStyle w:val="Heading2"/>
+      </w:pPr>
+      <w:bookmarkStart w:id="4" w:name="_Toc451258236"/>
+      <w:bookmarkStart w:id="5" w:name="OLE_LINK14"/>
+      <w:proofErr w:type="spellStart"/>
+      <w:r>
+        <w:t>GetAutoCaptureStatusCommand</w:t>
+      </w:r>
       <w:bookmarkEnd w:id="4"/>
-    </w:p>
-    <w:p>
-      <w:pPr>
-        <w:pStyle w:val="Heading2"/>
-      </w:pPr>
-      <w:bookmarkStart w:id="5" w:name="OLE_LINK14"/>
-      <w:bookmarkStart w:id="6" w:name="_Toc451258236"/>
-      <w:proofErr w:type="spellStart"/>
-      <w:r>
-        <w:t>GetAutoCaptureStatusCommand</w:t>
-      </w:r>
-      <w:bookmarkEnd w:id="6"/>
       <w:proofErr w:type="spellEnd"/>
     </w:p>
     <w:bookmarkEnd w:id="5"/>
@@ -4054,14 +4049,14 @@
       <w:pPr>
         <w:pStyle w:val="Heading2"/>
       </w:pPr>
+      <w:bookmarkStart w:id="6" w:name="_Toc451258237"/>
       <w:bookmarkStart w:id="7" w:name="OLE_LINK15"/>
       <w:bookmarkStart w:id="8" w:name="OLE_LINK1"/>
-      <w:bookmarkStart w:id="9" w:name="_Toc451258237"/>
       <w:proofErr w:type="spellStart"/>
       <w:r>
         <w:t>GetLayersCommand</w:t>
       </w:r>
-      <w:bookmarkEnd w:id="9"/>
+      <w:bookmarkEnd w:id="6"/>
       <w:proofErr w:type="spellEnd"/>
     </w:p>
     <w:p>
@@ -4069,7 +4064,7 @@
         <w:pStyle w:val="NoSpacing"/>
         <w:ind w:firstLine="720"/>
       </w:pPr>
-      <w:bookmarkStart w:id="10" w:name="OLE_LINK16"/>
+      <w:bookmarkStart w:id="9" w:name="OLE_LINK16"/>
       <w:bookmarkEnd w:id="7"/>
       <w:r>
         <w:rPr>
@@ -4092,13 +4087,13 @@
       <w:pPr>
         <w:pStyle w:val="NoSpacing"/>
       </w:pPr>
-      <w:bookmarkStart w:id="11" w:name="OLE_LINK17"/>
-      <w:bookmarkEnd w:id="10"/>
+      <w:bookmarkStart w:id="10" w:name="OLE_LINK17"/>
+      <w:bookmarkEnd w:id="9"/>
       <w:r>
         <w:t>Sends a response as XML showing all the commands available for all layers currently on the stack.</w:t>
       </w:r>
     </w:p>
-    <w:bookmarkEnd w:id="11"/>
+    <w:bookmarkEnd w:id="10"/>
     <w:p>
       <w:pPr>
         <w:pStyle w:val="NoSpacing"/>
@@ -4119,8 +4114,8 @@
           <w:highlight w:val="yellow"/>
         </w:rPr>
       </w:pPr>
+      <w:bookmarkStart w:id="11" w:name="_Toc451258238"/>
       <w:bookmarkStart w:id="12" w:name="OLE_LINK18"/>
-      <w:bookmarkStart w:id="13" w:name="_Toc451258238"/>
       <w:bookmarkEnd w:id="8"/>
       <w:proofErr w:type="spellStart"/>
       <w:r>
@@ -4129,7 +4124,7 @@
         </w:rPr>
         <w:t>GetAppStatusCommand</w:t>
       </w:r>
-      <w:bookmarkEnd w:id="13"/>
+      <w:bookmarkEnd w:id="11"/>
       <w:proofErr w:type="spellEnd"/>
     </w:p>
     <w:p>
@@ -4312,7 +4307,7 @@
           <w:highlight w:val="yellow"/>
         </w:rPr>
       </w:pPr>
-      <w:bookmarkStart w:id="14" w:name="_Toc451258239"/>
+      <w:bookmarkStart w:id="13" w:name="_Toc451258239"/>
       <w:proofErr w:type="spellStart"/>
       <w:r>
         <w:rPr>
@@ -4321,15 +4316,15 @@
         <w:lastRenderedPageBreak/>
         <w:t>GetNumber</w:t>
       </w:r>
-      <w:bookmarkStart w:id="15" w:name="OLE_LINK4"/>
+      <w:bookmarkStart w:id="14" w:name="OLE_LINK4"/>
       <w:r>
         <w:rPr>
           <w:highlight w:val="yellow"/>
         </w:rPr>
         <w:t>CapturedFramesCommand</w:t>
       </w:r>
+      <w:bookmarkEnd w:id="13"/>
       <w:bookmarkEnd w:id="14"/>
-      <w:bookmarkEnd w:id="15"/>
       <w:proofErr w:type="spellEnd"/>
     </w:p>
     <w:p>
@@ -4369,7 +4364,7 @@
         </w:rPr>
         <w:t>?</w:t>
       </w:r>
-      <w:bookmarkStart w:id="16" w:name="OLE_LINK5"/>
+      <w:bookmarkStart w:id="15" w:name="OLE_LINK5"/>
       <w:r>
         <w:rPr>
           <w:rFonts w:ascii="Courier New" w:hAnsi="Courier New" w:cs="Courier New"/>
@@ -4390,50 +4385,50 @@
         </w:rPr>
         <w:t>=executed application</w:t>
       </w:r>
+      <w:bookmarkEnd w:id="15"/>
+    </w:p>
+    <w:p>
+      <w:pPr>
+        <w:pStyle w:val="NoSpacing"/>
+        <w:rPr>
+          <w:highlight w:val="yellow"/>
+        </w:rPr>
+      </w:pPr>
+      <w:r>
+        <w:rPr>
+          <w:highlight w:val="yellow"/>
+        </w:rPr>
+        <w:t>Returns the number of captured frames for the executed application. Executed application is a full path of the application in order to distinguish two versions of the applications that might be executed from two different directories and therefor need to be treated as two different targets</w:t>
+      </w:r>
+    </w:p>
+    <w:p>
+      <w:pPr>
+        <w:pStyle w:val="Heading2"/>
+        <w:rPr>
+          <w:highlight w:val="yellow"/>
+        </w:rPr>
+      </w:pPr>
+      <w:bookmarkStart w:id="16" w:name="_Toc451258240"/>
+      <w:proofErr w:type="spellStart"/>
+      <w:r>
+        <w:rPr>
+          <w:highlight w:val="yellow"/>
+        </w:rPr>
+        <w:t>Get</w:t>
+      </w:r>
+      <w:r>
+        <w:rPr>
+          <w:highlight w:val="yellow"/>
+        </w:rPr>
+        <w:t>ApplicationNumbered</w:t>
+      </w:r>
+      <w:r>
+        <w:rPr>
+          <w:highlight w:val="yellow"/>
+        </w:rPr>
+        <w:t>ImageCommand</w:t>
+      </w:r>
       <w:bookmarkEnd w:id="16"/>
-    </w:p>
-    <w:p>
-      <w:pPr>
-        <w:pStyle w:val="NoSpacing"/>
-        <w:rPr>
-          <w:highlight w:val="yellow"/>
-        </w:rPr>
-      </w:pPr>
-      <w:r>
-        <w:rPr>
-          <w:highlight w:val="yellow"/>
-        </w:rPr>
-        <w:t>Returns the number of captured frames for the executed application. Executed application is a full path of the application in order to distinguish two versions of the applications that might be executed from two different directories and therefor need to be treated as two different targets</w:t>
-      </w:r>
-    </w:p>
-    <w:p>
-      <w:pPr>
-        <w:pStyle w:val="Heading2"/>
-        <w:rPr>
-          <w:highlight w:val="yellow"/>
-        </w:rPr>
-      </w:pPr>
-      <w:bookmarkStart w:id="17" w:name="_Toc451258240"/>
-      <w:proofErr w:type="spellStart"/>
-      <w:r>
-        <w:rPr>
-          <w:highlight w:val="yellow"/>
-        </w:rPr>
-        <w:t>Get</w:t>
-      </w:r>
-      <w:r>
-        <w:rPr>
-          <w:highlight w:val="yellow"/>
-        </w:rPr>
-        <w:t>ApplicationNumbered</w:t>
-      </w:r>
-      <w:r>
-        <w:rPr>
-          <w:highlight w:val="yellow"/>
-        </w:rPr>
-        <w:t>ImageCommand</w:t>
-      </w:r>
-      <w:bookmarkEnd w:id="17"/>
       <w:proofErr w:type="spellEnd"/>
     </w:p>
     <w:p>
@@ -4768,24 +4763,24 @@
       <w:pPr>
         <w:pStyle w:val="Heading1"/>
       </w:pPr>
-      <w:bookmarkStart w:id="18" w:name="_Toc451258241"/>
+      <w:bookmarkStart w:id="17" w:name="_Toc451258241"/>
       <w:r>
         <w:lastRenderedPageBreak/>
         <w:t>Layer Manager</w:t>
       </w:r>
+      <w:bookmarkEnd w:id="17"/>
+    </w:p>
+    <w:p>
+      <w:pPr>
+        <w:pStyle w:val="Heading2"/>
+      </w:pPr>
+      <w:bookmarkStart w:id="18" w:name="_Toc451258242"/>
+      <w:bookmarkStart w:id="19" w:name="OLE_LINK19"/>
+      <w:proofErr w:type="spellStart"/>
+      <w:r>
+        <w:t>FrameCaptureWithSave</w:t>
+      </w:r>
       <w:bookmarkEnd w:id="18"/>
-    </w:p>
-    <w:p>
-      <w:pPr>
-        <w:pStyle w:val="Heading2"/>
-      </w:pPr>
-      <w:bookmarkStart w:id="19" w:name="OLE_LINK19"/>
-      <w:bookmarkStart w:id="20" w:name="_Toc451258242"/>
-      <w:proofErr w:type="spellStart"/>
-      <w:r>
-        <w:t>FrameCaptureWithSave</w:t>
-      </w:r>
-      <w:bookmarkEnd w:id="20"/>
       <w:proofErr w:type="spellEnd"/>
     </w:p>
     <w:bookmarkEnd w:id="19"/>
@@ -5178,7 +5173,7 @@
         <w:spacing w:after="0" w:line="240" w:lineRule="auto"/>
         <w:rPr>
           <w:rFonts w:ascii="Courier New" w:eastAsia="Times New Roman" w:hAnsi="Courier New" w:cs="Courier New"/>
-          <w:color w:val="000000"/>
+          <w:color w:val="FF0000"/>
           <w:sz w:val="20"/>
           <w:szCs w:val="20"/>
         </w:rPr>
@@ -5186,11 +5181,10 @@
       <w:r>
         <w:rPr>
           <w:rFonts w:ascii="Courier New" w:eastAsia="Times New Roman" w:hAnsi="Courier New" w:cs="Courier New"/>
-          <w:color w:val="000000"/>
-          <w:sz w:val="20"/>
-          <w:szCs w:val="20"/>
-        </w:rPr>
-        <w:t>&lt;Location&gt;</w:t>
+          <w:sz w:val="20"/>
+          <w:szCs w:val="20"/>
+        </w:rPr>
+        <w:t>&lt;API&gt;DX12&lt;/API&gt;</w:t>
       </w:r>
     </w:p>
     <w:p>
@@ -5228,7 +5222,7 @@
           <w:sz w:val="20"/>
           <w:szCs w:val="20"/>
         </w:rPr>
-        <w:t>C:\Users\glcse\AppData\Local\Temp\GPUPerfStudio\D3D12Multithreading\Session1\Frame18673\description-D3D12Multithreading-2015-12-14-16-47-9.xml</w:t>
+        <w:t>&lt;Location&gt;</w:t>
       </w:r>
     </w:p>
     <w:p>
@@ -5266,7 +5260,7 @@
           <w:sz w:val="20"/>
           <w:szCs w:val="20"/>
         </w:rPr>
-        <w:t>&lt;/Location&gt;</w:t>
+        <w:t>C:\Users\glcse\AppData\Local\Temp\GPUPerfStudio\D3D12Multithreading\Session1\Frame18673\description-D3D12Multithreading-2015-12-14-16-47-9.xml</w:t>
       </w:r>
     </w:p>
     <w:p>
@@ -5292,6 +5286,7 @@
         <w:spacing w:after="0" w:line="240" w:lineRule="auto"/>
         <w:rPr>
           <w:rFonts w:ascii="Courier New" w:eastAsia="Times New Roman" w:hAnsi="Courier New" w:cs="Courier New"/>
+          <w:color w:val="000000"/>
           <w:sz w:val="20"/>
           <w:szCs w:val="20"/>
         </w:rPr>
@@ -5303,15 +5298,7 @@
           <w:sz w:val="20"/>
           <w:szCs w:val="20"/>
         </w:rPr>
-        <w:t>&lt;Architecture&gt;1&lt;/Architecture</w:t>
-      </w:r>
-      <w:r>
-        <w:rPr>
-          <w:rFonts w:ascii="Courier New" w:eastAsia="Times New Roman" w:hAnsi="Courier New" w:cs="Courier New"/>
-          <w:sz w:val="20"/>
-          <w:szCs w:val="20"/>
-        </w:rPr>
-        <w:t>&gt;</w:t>
+        <w:t>&lt;/Location&gt;</w:t>
       </w:r>
     </w:p>
     <w:p>
@@ -5344,10 +5331,19 @@
       <w:r>
         <w:rPr>
           <w:rFonts w:ascii="Courier New" w:eastAsia="Times New Roman" w:hAnsi="Courier New" w:cs="Courier New"/>
-          <w:sz w:val="20"/>
-          <w:szCs w:val="20"/>
-        </w:rPr>
-        <w:t>&lt;APICallCount&gt;7358&lt;/APICallCount&gt;&lt;DrawCallCount&gt;2053&lt;/DrawCallCount&gt;</w:t>
+          <w:color w:val="000000"/>
+          <w:sz w:val="20"/>
+          <w:szCs w:val="20"/>
+        </w:rPr>
+        <w:t>&lt;Architecture&gt;1&lt;/Architecture</w:t>
+      </w:r>
+      <w:r>
+        <w:rPr>
+          <w:rFonts w:ascii="Courier New" w:eastAsia="Times New Roman" w:hAnsi="Courier New" w:cs="Courier New"/>
+          <w:sz w:val="20"/>
+          <w:szCs w:val="20"/>
+        </w:rPr>
+        <w:t>&gt;</w:t>
       </w:r>
     </w:p>
     <w:p>
@@ -5373,7 +5369,6 @@
         <w:spacing w:after="0" w:line="240" w:lineRule="auto"/>
         <w:rPr>
           <w:rFonts w:ascii="Courier New" w:eastAsia="Times New Roman" w:hAnsi="Courier New" w:cs="Courier New"/>
-          <w:color w:val="FF0000"/>
           <w:sz w:val="20"/>
           <w:szCs w:val="20"/>
         </w:rPr>
@@ -5384,7 +5379,7 @@
           <w:sz w:val="20"/>
           <w:szCs w:val="20"/>
         </w:rPr>
-        <w:t>&lt;API&gt;DX12&lt;/API&gt;</w:t>
+        <w:t>&lt;APICallCount&gt;7358&lt;/APICallCount&gt;&lt;DrawCallCount&gt;2053&lt;/DrawCallCount&gt;</w:t>
       </w:r>
     </w:p>
     <w:p>
@@ -5410,7 +5405,6 @@
         <w:spacing w:after="0" w:line="240" w:lineRule="auto"/>
         <w:rPr>
           <w:rFonts w:ascii="Courier New" w:eastAsia="Times New Roman" w:hAnsi="Courier New" w:cs="Courier New"/>
-          <w:color w:val="000000"/>
           <w:sz w:val="20"/>
           <w:szCs w:val="20"/>
         </w:rPr>
@@ -5418,52 +5412,13 @@
       <w:r>
         <w:rPr>
           <w:rFonts w:ascii="Courier New" w:eastAsia="Times New Roman" w:hAnsi="Courier New" w:cs="Courier New"/>
-          <w:color w:val="000000"/>
-          <w:sz w:val="20"/>
-          <w:szCs w:val="20"/>
-        </w:rPr>
-        <w:t>&lt;</w:t>
-      </w:r>
-      <w:proofErr w:type="spellStart"/>
-      <w:r>
-        <w:rPr>
-          <w:rFonts w:ascii="Courier New" w:eastAsia="Times New Roman" w:hAnsi="Courier New" w:cs="Courier New"/>
-          <w:color w:val="000000"/>
-          <w:sz w:val="20"/>
-          <w:szCs w:val="20"/>
-        </w:rPr>
-        <w:t>TraceType</w:t>
-      </w:r>
-      <w:proofErr w:type="spellEnd"/>
-      <w:r>
-        <w:rPr>
-          <w:rFonts w:ascii="Courier New" w:eastAsia="Times New Roman" w:hAnsi="Courier New" w:cs="Courier New"/>
-          <w:color w:val="000000"/>
-          <w:sz w:val="20"/>
-          <w:szCs w:val="20"/>
-        </w:rPr>
-        <w:t>&gt;3&lt;/</w:t>
-      </w:r>
-      <w:proofErr w:type="spellStart"/>
-      <w:r>
-        <w:rPr>
-          <w:rFonts w:ascii="Courier New" w:eastAsia="Times New Roman" w:hAnsi="Courier New" w:cs="Courier New"/>
-          <w:color w:val="000000"/>
-          <w:sz w:val="20"/>
-          <w:szCs w:val="20"/>
-        </w:rPr>
-        <w:t>TraceType</w:t>
-      </w:r>
-      <w:proofErr w:type="spellEnd"/>
-      <w:r>
-        <w:rPr>
-          <w:rFonts w:ascii="Courier New" w:eastAsia="Times New Roman" w:hAnsi="Courier New" w:cs="Courier New"/>
-          <w:color w:val="000000"/>
-          <w:sz w:val="20"/>
-          <w:szCs w:val="20"/>
-        </w:rPr>
-        <w:t>&gt;</w:t>
-      </w:r>
+          <w:sz w:val="20"/>
+          <w:szCs w:val="20"/>
+        </w:rPr>
+        <w:t>&lt;TracedFramesCount&gt;3&lt;/TracedFramesCount&gt;</w:t>
+      </w:r>
+      <w:bookmarkStart w:id="20" w:name="_GoBack"/>
+      <w:bookmarkEnd w:id="20"/>
     </w:p>
     <w:p>
       <w:pPr>
@@ -5500,7 +5455,47 @@
           <w:sz w:val="20"/>
           <w:szCs w:val="20"/>
         </w:rPr>
-        <w:t>&lt;Contents&gt;</w:t>
+        <w:t>&lt;</w:t>
+      </w:r>
+      <w:proofErr w:type="spellStart"/>
+      <w:r>
+        <w:rPr>
+          <w:rFonts w:ascii="Courier New" w:eastAsia="Times New Roman" w:hAnsi="Courier New" w:cs="Courier New"/>
+          <w:color w:val="000000"/>
+          <w:sz w:val="20"/>
+          <w:szCs w:val="20"/>
+        </w:rPr>
+        <w:t>TraceType</w:t>
+      </w:r>
+      <w:proofErr w:type="spellEnd"/>
+      <w:r>
+        <w:rPr>
+          <w:rFonts w:ascii="Courier New" w:eastAsia="Times New Roman" w:hAnsi="Courier New" w:cs="Courier New"/>
+          <w:color w:val="000000"/>
+          <w:sz w:val="20"/>
+          <w:szCs w:val="20"/>
+        </w:rPr>
+        <w:t>&gt;3&lt;/</w:t>
+      </w:r>
+      <w:proofErr w:type="spellStart"/>
+      <w:r>
+        <w:rPr>
+          <w:rFonts w:ascii="Courier New" w:eastAsia="Times New Roman" w:hAnsi="Courier New" w:cs="Courier New"/>
+          <w:color w:val="000000"/>
+          <w:sz w:val="20"/>
+          <w:szCs w:val="20"/>
+        </w:rPr>
+        <w:t>TraceType</w:t>
+      </w:r>
+      <w:proofErr w:type="spellEnd"/>
+      <w:r>
+        <w:rPr>
+          <w:rFonts w:ascii="Courier New" w:eastAsia="Times New Roman" w:hAnsi="Courier New" w:cs="Courier New"/>
+          <w:color w:val="000000"/>
+          <w:sz w:val="20"/>
+          <w:szCs w:val="20"/>
+        </w:rPr>
+        <w:t>&gt;</w:t>
       </w:r>
     </w:p>
     <w:p>
@@ -5538,36 +5533,7 @@
           <w:sz w:val="20"/>
           <w:szCs w:val="20"/>
         </w:rPr>
-        <w:tab/>
-      </w:r>
-      <w:r>
-        <w:rPr>
-          <w:rFonts w:ascii="Courier New" w:eastAsia="Times New Roman" w:hAnsi="Courier New" w:cs="Courier New"/>
-          <w:color w:val="000000"/>
-          <w:sz w:val="20"/>
-          <w:szCs w:val="20"/>
-        </w:rPr>
-        <w:t>&lt;</w:t>
-      </w:r>
-      <w:proofErr w:type="spellStart"/>
-      <w:r>
-        <w:rPr>
-          <w:rFonts w:ascii="Courier New" w:eastAsia="Times New Roman" w:hAnsi="Courier New" w:cs="Courier New"/>
-          <w:color w:val="000000"/>
-          <w:sz w:val="20"/>
-          <w:szCs w:val="20"/>
-        </w:rPr>
-        <w:t>LinkedTrace</w:t>
-      </w:r>
-      <w:proofErr w:type="spellEnd"/>
-      <w:r>
-        <w:rPr>
-          <w:rFonts w:ascii="Courier New" w:eastAsia="Times New Roman" w:hAnsi="Courier New" w:cs="Courier New"/>
-          <w:color w:val="000000"/>
-          <w:sz w:val="20"/>
-          <w:szCs w:val="20"/>
-        </w:rPr>
-        <w:t>&gt;</w:t>
+        <w:t>&lt;Contents&gt;</w:t>
       </w:r>
     </w:p>
     <w:p>
@@ -5615,7 +5581,27 @@
           <w:sz w:val="20"/>
           <w:szCs w:val="20"/>
         </w:rPr>
-        <w:t>C:\Users\glcse\AppData\Local\Temp\GPUPerfStudio\D3D12Multithreading\Session1\Frame18673\LinkedTrace-D3D12Multithreading-2015-12-14-16-47-9.ltr</w:t>
+        <w:t>&lt;</w:t>
+      </w:r>
+      <w:proofErr w:type="spellStart"/>
+      <w:r>
+        <w:rPr>
+          <w:rFonts w:ascii="Courier New" w:eastAsia="Times New Roman" w:hAnsi="Courier New" w:cs="Courier New"/>
+          <w:color w:val="000000"/>
+          <w:sz w:val="20"/>
+          <w:szCs w:val="20"/>
+        </w:rPr>
+        <w:t>LinkedTrace</w:t>
+      </w:r>
+      <w:proofErr w:type="spellEnd"/>
+      <w:r>
+        <w:rPr>
+          <w:rFonts w:ascii="Courier New" w:eastAsia="Times New Roman" w:hAnsi="Courier New" w:cs="Courier New"/>
+          <w:color w:val="000000"/>
+          <w:sz w:val="20"/>
+          <w:szCs w:val="20"/>
+        </w:rPr>
+        <w:t>&gt;</w:t>
       </w:r>
     </w:p>
     <w:p>
@@ -5662,27 +5648,7 @@
           <w:sz w:val="20"/>
           <w:szCs w:val="20"/>
         </w:rPr>
-        <w:t>&lt;/</w:t>
-      </w:r>
-      <w:proofErr w:type="spellStart"/>
-      <w:r>
-        <w:rPr>
-          <w:rFonts w:ascii="Courier New" w:eastAsia="Times New Roman" w:hAnsi="Courier New" w:cs="Courier New"/>
-          <w:color w:val="000000"/>
-          <w:sz w:val="20"/>
-          <w:szCs w:val="20"/>
-        </w:rPr>
-        <w:t>LinkedTrace</w:t>
-      </w:r>
-      <w:proofErr w:type="spellEnd"/>
-      <w:r>
-        <w:rPr>
-          <w:rFonts w:ascii="Courier New" w:eastAsia="Times New Roman" w:hAnsi="Courier New" w:cs="Courier New"/>
-          <w:color w:val="000000"/>
-          <w:sz w:val="20"/>
-          <w:szCs w:val="20"/>
-        </w:rPr>
-        <w:t>&gt;</w:t>
+        <w:t>C:\Users\glcse\AppData\Local\Temp\GPUPerfStudio\D3D12Multithreading\Session1\Frame18673\LinkedTrace-D3D12Multithreading-2015-12-14-16-47-9.ltr</w:t>
       </w:r>
     </w:p>
     <w:p>
@@ -5729,7 +5695,7 @@
           <w:sz w:val="20"/>
           <w:szCs w:val="20"/>
         </w:rPr>
-        <w:t>&lt;</w:t>
+        <w:t>&lt;/</w:t>
       </w:r>
       <w:proofErr w:type="spellStart"/>
       <w:r>
@@ -5739,7 +5705,7 @@
           <w:sz w:val="20"/>
           <w:szCs w:val="20"/>
         </w:rPr>
-        <w:t>FrameBufferImage</w:t>
+        <w:t>LinkedTrace</w:t>
       </w:r>
       <w:proofErr w:type="spellEnd"/>
       <w:r>
@@ -5796,7 +5762,27 @@
           <w:sz w:val="20"/>
           <w:szCs w:val="20"/>
         </w:rPr>
-        <w:t>C:\Users\glcse\AppData\Local\Temp\GPUPerfStudio\D3D12Multithreading\Session1\Frame18673\D3D12Multithreading_FrameBuffer18673.png</w:t>
+        <w:t>&lt;</w:t>
+      </w:r>
+      <w:proofErr w:type="spellStart"/>
+      <w:r>
+        <w:rPr>
+          <w:rFonts w:ascii="Courier New" w:eastAsia="Times New Roman" w:hAnsi="Courier New" w:cs="Courier New"/>
+          <w:color w:val="000000"/>
+          <w:sz w:val="20"/>
+          <w:szCs w:val="20"/>
+        </w:rPr>
+        <w:t>FrameBufferImage</w:t>
+      </w:r>
+      <w:proofErr w:type="spellEnd"/>
+      <w:r>
+        <w:rPr>
+          <w:rFonts w:ascii="Courier New" w:eastAsia="Times New Roman" w:hAnsi="Courier New" w:cs="Courier New"/>
+          <w:color w:val="000000"/>
+          <w:sz w:val="20"/>
+          <w:szCs w:val="20"/>
+        </w:rPr>
+        <w:t>&gt;</w:t>
       </w:r>
     </w:p>
     <w:p>
@@ -5843,27 +5829,7 @@
           <w:sz w:val="20"/>
           <w:szCs w:val="20"/>
         </w:rPr>
-        <w:t>&lt;/</w:t>
-      </w:r>
-      <w:proofErr w:type="spellStart"/>
-      <w:r>
-        <w:rPr>
-          <w:rFonts w:ascii="Courier New" w:eastAsia="Times New Roman" w:hAnsi="Courier New" w:cs="Courier New"/>
-          <w:color w:val="000000"/>
-          <w:sz w:val="20"/>
-          <w:szCs w:val="20"/>
-        </w:rPr>
-        <w:t>FrameBufferImage</w:t>
-      </w:r>
-      <w:proofErr w:type="spellEnd"/>
-      <w:r>
-        <w:rPr>
-          <w:rFonts w:ascii="Courier New" w:eastAsia="Times New Roman" w:hAnsi="Courier New" w:cs="Courier New"/>
-          <w:color w:val="000000"/>
-          <w:sz w:val="20"/>
-          <w:szCs w:val="20"/>
-        </w:rPr>
-        <w:t>&gt;</w:t>
+        <w:t>C:\Users\glcse\AppData\Local\Temp\GPUPerfStudio\D3D12Multithreading\Session1\Frame18673\D3D12Multithreading_FrameBuffer18673.png</w:t>
       </w:r>
     </w:p>
     <w:p>
@@ -5910,7 +5876,7 @@
           <w:sz w:val="20"/>
           <w:szCs w:val="20"/>
         </w:rPr>
-        <w:t>&lt;</w:t>
+        <w:t>&lt;/</w:t>
       </w:r>
       <w:proofErr w:type="spellStart"/>
       <w:r>
@@ -5920,27 +5886,7 @@
           <w:sz w:val="20"/>
           <w:szCs w:val="20"/>
         </w:rPr>
-        <w:t>FrameNumber</w:t>
-      </w:r>
-      <w:proofErr w:type="spellEnd"/>
-      <w:r>
-        <w:rPr>
-          <w:rFonts w:ascii="Courier New" w:eastAsia="Times New Roman" w:hAnsi="Courier New" w:cs="Courier New"/>
-          <w:color w:val="000000"/>
-          <w:sz w:val="20"/>
-          <w:szCs w:val="20"/>
-        </w:rPr>
-        <w:t>&gt;18673&lt;/</w:t>
-      </w:r>
-      <w:proofErr w:type="spellStart"/>
-      <w:r>
-        <w:rPr>
-          <w:rFonts w:ascii="Courier New" w:eastAsia="Times New Roman" w:hAnsi="Courier New" w:cs="Courier New"/>
-          <w:color w:val="000000"/>
-          <w:sz w:val="20"/>
-          <w:szCs w:val="20"/>
-        </w:rPr>
-        <w:t>FrameNumber</w:t>
+        <w:t>FrameBufferImage</w:t>
       </w:r>
       <w:proofErr w:type="spellEnd"/>
       <w:r>
@@ -6007,7 +5953,7 @@
           <w:sz w:val="20"/>
           <w:szCs w:val="20"/>
         </w:rPr>
-        <w:t>ElapsedTime</w:t>
+        <w:t>FrameNumber</w:t>
       </w:r>
       <w:proofErr w:type="spellEnd"/>
       <w:r>
@@ -6017,7 +5963,7 @@
           <w:sz w:val="20"/>
           <w:szCs w:val="20"/>
         </w:rPr>
-        <w:t>&gt;160924.671875&lt;/</w:t>
+        <w:t>&gt;18673&lt;/</w:t>
       </w:r>
       <w:proofErr w:type="spellStart"/>
       <w:r>
@@ -6027,7 +5973,7 @@
           <w:sz w:val="20"/>
           <w:szCs w:val="20"/>
         </w:rPr>
-        <w:t>ElapsedTime</w:t>
+        <w:t>FrameNumber</w:t>
       </w:r>
       <w:proofErr w:type="spellEnd"/>
       <w:r>
@@ -6094,7 +6040,7 @@
           <w:sz w:val="20"/>
           <w:szCs w:val="20"/>
         </w:rPr>
-        <w:t>CPUFrameDuration</w:t>
+        <w:t>ElapsedTime</w:t>
       </w:r>
       <w:proofErr w:type="spellEnd"/>
       <w:r>
@@ -6104,7 +6050,7 @@
           <w:sz w:val="20"/>
           <w:szCs w:val="20"/>
         </w:rPr>
-        <w:t>&gt;16.115320&lt;/</w:t>
+        <w:t>&gt;160924.671875&lt;/</w:t>
       </w:r>
       <w:proofErr w:type="spellStart"/>
       <w:r>
@@ -6114,7 +6060,7 @@
           <w:sz w:val="20"/>
           <w:szCs w:val="20"/>
         </w:rPr>
-        <w:t>CPUFrameDuration</w:t>
+        <w:t>ElapsedTime</w:t>
       </w:r>
       <w:proofErr w:type="spellEnd"/>
       <w:r>
@@ -6171,7 +6117,47 @@
           <w:sz w:val="20"/>
           <w:szCs w:val="20"/>
         </w:rPr>
-        <w:t>&lt;FPS&gt;102.211528&lt;/FPS&gt;</w:t>
+        <w:t>&lt;</w:t>
+      </w:r>
+      <w:proofErr w:type="spellStart"/>
+      <w:r>
+        <w:rPr>
+          <w:rFonts w:ascii="Courier New" w:eastAsia="Times New Roman" w:hAnsi="Courier New" w:cs="Courier New"/>
+          <w:color w:val="000000"/>
+          <w:sz w:val="20"/>
+          <w:szCs w:val="20"/>
+        </w:rPr>
+        <w:t>CPUFrameDuration</w:t>
+      </w:r>
+      <w:proofErr w:type="spellEnd"/>
+      <w:r>
+        <w:rPr>
+          <w:rFonts w:ascii="Courier New" w:eastAsia="Times New Roman" w:hAnsi="Courier New" w:cs="Courier New"/>
+          <w:color w:val="000000"/>
+          <w:sz w:val="20"/>
+          <w:szCs w:val="20"/>
+        </w:rPr>
+        <w:t>&gt;16.115320&lt;/</w:t>
+      </w:r>
+      <w:proofErr w:type="spellStart"/>
+      <w:r>
+        <w:rPr>
+          <w:rFonts w:ascii="Courier New" w:eastAsia="Times New Roman" w:hAnsi="Courier New" w:cs="Courier New"/>
+          <w:color w:val="000000"/>
+          <w:sz w:val="20"/>
+          <w:szCs w:val="20"/>
+        </w:rPr>
+        <w:t>CPUFrameDuration</w:t>
+      </w:r>
+      <w:proofErr w:type="spellEnd"/>
+      <w:r>
+        <w:rPr>
+          <w:rFonts w:ascii="Courier New" w:eastAsia="Times New Roman" w:hAnsi="Courier New" w:cs="Courier New"/>
+          <w:color w:val="000000"/>
+          <w:sz w:val="20"/>
+          <w:szCs w:val="20"/>
+        </w:rPr>
+        <w:t>&gt;</w:t>
       </w:r>
     </w:p>
     <w:p>
@@ -6209,7 +6195,16 @@
           <w:sz w:val="20"/>
           <w:szCs w:val="20"/>
         </w:rPr>
-        <w:t>&lt;/Contents&gt;</w:t>
+        <w:tab/>
+      </w:r>
+      <w:r>
+        <w:rPr>
+          <w:rFonts w:ascii="Courier New" w:eastAsia="Times New Roman" w:hAnsi="Courier New" w:cs="Courier New"/>
+          <w:color w:val="000000"/>
+          <w:sz w:val="20"/>
+          <w:szCs w:val="20"/>
+        </w:rPr>
+        <w:t>&lt;FPS&gt;102.211528&lt;/FPS&gt;</w:t>
       </w:r>
     </w:p>
     <w:p>
@@ -6247,6 +6242,44 @@
           <w:sz w:val="20"/>
           <w:szCs w:val="20"/>
         </w:rPr>
+        <w:t>&lt;/Contents&gt;</w:t>
+      </w:r>
+    </w:p>
+    <w:p>
+      <w:pPr>
+        <w:tabs>
+          <w:tab w:val="left" w:pos="916"/>
+          <w:tab w:val="left" w:pos="1832"/>
+          <w:tab w:val="left" w:pos="2748"/>
+          <w:tab w:val="left" w:pos="3664"/>
+          <w:tab w:val="left" w:pos="4580"/>
+          <w:tab w:val="left" w:pos="5496"/>
+          <w:tab w:val="left" w:pos="6412"/>
+          <w:tab w:val="left" w:pos="7328"/>
+          <w:tab w:val="left" w:pos="8244"/>
+          <w:tab w:val="left" w:pos="9160"/>
+          <w:tab w:val="left" w:pos="10076"/>
+          <w:tab w:val="left" w:pos="10992"/>
+          <w:tab w:val="left" w:pos="11908"/>
+          <w:tab w:val="left" w:pos="12824"/>
+          <w:tab w:val="left" w:pos="13740"/>
+          <w:tab w:val="left" w:pos="14656"/>
+        </w:tabs>
+        <w:spacing w:after="0" w:line="240" w:lineRule="auto"/>
+        <w:rPr>
+          <w:rFonts w:ascii="Courier New" w:eastAsia="Times New Roman" w:hAnsi="Courier New" w:cs="Courier New"/>
+          <w:color w:val="000000"/>
+          <w:sz w:val="20"/>
+          <w:szCs w:val="20"/>
+        </w:rPr>
+      </w:pPr>
+      <w:r>
+        <w:rPr>
+          <w:rFonts w:ascii="Courier New" w:eastAsia="Times New Roman" w:hAnsi="Courier New" w:cs="Courier New"/>
+          <w:color w:val="000000"/>
+          <w:sz w:val="20"/>
+          <w:szCs w:val="20"/>
+        </w:rPr>
         <w:t>&lt;/XML&gt;</w:t>
       </w:r>
     </w:p>
@@ -6518,6 +6551,7 @@
           <w:sz w:val="20"/>
           <w:szCs w:val="20"/>
         </w:rPr>
+        <w:lastRenderedPageBreak/>
         <w:t>&lt;IP&gt;/&lt;PID&gt;/&lt;API&gt;/SetProjectName.txt=</w:t>
       </w:r>
       <w:proofErr w:type="spellStart"/>
@@ -6738,10 +6772,10 @@
           <w:highlight w:val="yellow"/>
         </w:rPr>
       </w:pPr>
-      <w:bookmarkStart w:id="23" w:name="OLE_LINK6"/>
-      <w:bookmarkStart w:id="24" w:name="OLE_LINK3"/>
-      <w:bookmarkStart w:id="25" w:name="OLE_LINK7"/>
-      <w:bookmarkStart w:id="26" w:name="_Toc451258245"/>
+      <w:bookmarkStart w:id="23" w:name="_Toc451258245"/>
+      <w:bookmarkStart w:id="24" w:name="OLE_LINK6"/>
+      <w:bookmarkStart w:id="25" w:name="OLE_LINK3"/>
+      <w:bookmarkStart w:id="26" w:name="OLE_LINK7"/>
       <w:r>
         <w:rPr>
           <w:highlight w:val="yellow"/>
@@ -6754,9 +6788,9 @@
         </w:rPr>
         <w:t>FrameBufferImage.png</w:t>
       </w:r>
-      <w:bookmarkEnd w:id="26"/>
-    </w:p>
-    <w:bookmarkEnd w:id="23"/>
+      <w:bookmarkEnd w:id="23"/>
+    </w:p>
+    <w:bookmarkEnd w:id="24"/>
     <w:p>
       <w:pPr>
         <w:pStyle w:val="NoSpacing"/>
@@ -6990,8 +7024,8 @@
         <w:t>format.</w:t>
       </w:r>
     </w:p>
-    <w:bookmarkEnd w:id="24"/>
     <w:bookmarkEnd w:id="25"/>
+    <w:bookmarkEnd w:id="26"/>
     <w:p/>
     <w:p>
       <w:r>
@@ -9466,13 +9500,13 @@
       <w:pPr>
         <w:pStyle w:val="Heading2"/>
       </w:pPr>
-      <w:bookmarkStart w:id="39" w:name="OLE_LINK11"/>
-      <w:bookmarkStart w:id="40" w:name="_Toc451258256"/>
+      <w:bookmarkStart w:id="39" w:name="_Toc451258256"/>
+      <w:bookmarkStart w:id="40" w:name="OLE_LINK11"/>
       <w:proofErr w:type="spellStart"/>
       <w:r>
         <w:t>GetAvailableCountersCommand</w:t>
       </w:r>
-      <w:bookmarkEnd w:id="40"/>
+      <w:bookmarkEnd w:id="39"/>
       <w:proofErr w:type="spellEnd"/>
     </w:p>
     <w:p>
@@ -9517,7 +9551,7 @@
       <w:r>
         <w:t>.</w:t>
       </w:r>
-      <w:bookmarkEnd w:id="39"/>
+      <w:bookmarkEnd w:id="40"/>
     </w:p>
     <w:p>
       <w:pPr>
@@ -18015,10 +18049,7 @@
       <w:bookmarkStart w:id="67" w:name="_Toc451258281"/>
       <w:r>
         <w:lastRenderedPageBreak/>
-        <w:t>GPU</w:t>
-      </w:r>
-      <w:r>
-        <w:t xml:space="preserve"> Trace Data Format</w:t>
+        <w:t>GPU Trace Data Format</w:t>
       </w:r>
       <w:bookmarkEnd w:id="67"/>
     </w:p>
@@ -21659,7 +21690,7 @@
 </file>
 
 <file path=customXml/itemProps1.xml><?xml version="1.0" encoding="utf-8"?>
-<ds:datastoreItem xmlns:ds="http://schemas.openxmlformats.org/officeDocument/2006/customXml" ds:itemID="{BC198764-2757-4B5A-967A-C0099CE530E4}">
+<ds:datastoreItem xmlns:ds="http://schemas.openxmlformats.org/officeDocument/2006/customXml" ds:itemID="{3A8D0A1A-2EE7-41C5-A339-FCDA8A0FDD4C}">
   <ds:schemaRefs>
     <ds:schemaRef ds:uri="http://schemas.openxmlformats.org/officeDocument/2006/bibliography"/>
   </ds:schemaRefs>

</xml_diff>

<commit_message>
Revert "Merge branch 'master' of https://github.com/GPUOpen-Tools/CodeXL"
This reverts commit 3ff7827a3f44d95ff3e1f593503f83f75ccfc7fc, reversing
changes made to 99c4258d524ad74fee57d7568133a25487a25eb1.
</commit_message>
<xml_diff>
--- a/CodeXL/Documents/CodeXL Graphics Messaging Protocol.docx
+++ b/CodeXL/Documents/CodeXL Graphics Messaging Protocol.docx
@@ -5037,13 +5037,7 @@
       </w:r>
       <w:r>
         <w:tab/>
-        <w:t>(</w:t>
-      </w:r>
-      <w:r>
-        <w:t>supported</w:t>
-      </w:r>
-      <w:r>
-        <w:t>)</w:t>
+        <w:t>(unsupported)</w:t>
       </w:r>
     </w:p>
     <w:p>
@@ -5061,10 +5055,7 @@
       </w:r>
       <w:r>
         <w:tab/>
-        <w:t>(supported</w:t>
-      </w:r>
-      <w:r>
-        <w:t>)</w:t>
+        <w:t>(unsupported)</w:t>
       </w:r>
     </w:p>
     <w:p>
@@ -5104,36 +5095,18 @@
     </w:p>
     <w:p>
       <w:r>
-        <w:t>They types are defined in</w:t>
-      </w:r>
-      <w:r>
-        <w:t xml:space="preserve"> the following file:</w:t>
-      </w:r>
-    </w:p>
-    <w:p>
-      <w:proofErr w:type="spellStart"/>
-      <w:r>
-        <w:t>CodeXL</w:t>
-      </w:r>
-      <w:proofErr w:type="spellEnd"/>
-      <w:r>
-        <w:t>\Components\Graphics\Serve</w:t>
-      </w:r>
-      <w:r>
-        <w:t>r\</w:t>
-      </w:r>
-      <w:bookmarkStart w:id="20" w:name="_GoBack"/>
-      <w:bookmarkEnd w:id="20"/>
-      <w:r>
-        <w:t>Common\Tracing\</w:t>
-      </w:r>
-      <w:proofErr w:type="spellStart"/>
-      <w:r>
-        <w:t>CaptureTypes.h</w:t>
-      </w:r>
-      <w:proofErr w:type="spellEnd"/>
-    </w:p>
-    <w:p/>
+        <w:t>IMPORTANT: Only capture type 3 (Linked Trace) is supported as of December 15</w:t>
+      </w:r>
+      <w:r>
+        <w:rPr>
+          <w:vertAlign w:val="superscript"/>
+        </w:rPr>
+        <w:t>th</w:t>
+      </w:r>
+      <w:r>
+        <w:t xml:space="preserve"> 2015.</w:t>
+      </w:r>
+    </w:p>
     <w:p>
       <w:r>
         <w:t>The XML returned from this command contains the following fields:</w:t>
@@ -5406,7 +5379,6 @@
           <w:sz w:val="20"/>
           <w:szCs w:val="20"/>
         </w:rPr>
-        <w:lastRenderedPageBreak/>
         <w:t>&lt;APICallCount&gt;7358&lt;/APICallCount&gt;&lt;DrawCallCount&gt;2053&lt;/DrawCallCount&gt;</w:t>
       </w:r>
     </w:p>
@@ -5445,6 +5417,8 @@
         </w:rPr>
         <w:t>&lt;TracedFramesCount&gt;3&lt;/TracedFramesCount&gt;</w:t>
       </w:r>
+      <w:bookmarkStart w:id="20" w:name="_GoBack"/>
+      <w:bookmarkEnd w:id="20"/>
     </w:p>
     <w:p>
       <w:pPr>
@@ -5597,6 +5571,7 @@
           <w:sz w:val="20"/>
           <w:szCs w:val="20"/>
         </w:rPr>
+        <w:lastRenderedPageBreak/>
         <w:tab/>
       </w:r>
       <w:r>
@@ -6551,7 +6526,6 @@
       </w:pPr>
       <w:bookmarkStart w:id="22" w:name="_Toc451258244"/>
       <w:r>
-        <w:lastRenderedPageBreak/>
         <w:t>SetProjectName.txt</w:t>
       </w:r>
       <w:bookmarkEnd w:id="22"/>
@@ -6577,6 +6551,7 @@
           <w:sz w:val="20"/>
           <w:szCs w:val="20"/>
         </w:rPr>
+        <w:lastRenderedPageBreak/>
         <w:t>&lt;IP&gt;/&lt;PID&gt;/&lt;API&gt;/SetProjectName.txt=</w:t>
       </w:r>
       <w:proofErr w:type="spellStart"/>
@@ -21715,7 +21690,7 @@
 </file>
 
 <file path=customXml/itemProps1.xml><?xml version="1.0" encoding="utf-8"?>
-<ds:datastoreItem xmlns:ds="http://schemas.openxmlformats.org/officeDocument/2006/customXml" ds:itemID="{4D89031D-A5D4-4926-A7DA-1149AA77FE9F}">
+<ds:datastoreItem xmlns:ds="http://schemas.openxmlformats.org/officeDocument/2006/customXml" ds:itemID="{3A8D0A1A-2EE7-41C5-A339-FCDA8A0FDD4C}">
   <ds:schemaRefs>
     <ds:schemaRef ds:uri="http://schemas.openxmlformats.org/officeDocument/2006/bibliography"/>
   </ds:schemaRefs>

</xml_diff>

<commit_message>
Revert "Revert "Merge branch 'master' of https://github.com/GPUOpen-Tools/CodeXL""
This reverts commit f0f439e62c8c67b5d0321e734deadf15f9e3e26e.
</commit_message>
<xml_diff>
--- a/CodeXL/Documents/CodeXL Graphics Messaging Protocol.docx
+++ b/CodeXL/Documents/CodeXL Graphics Messaging Protocol.docx
@@ -5037,7 +5037,13 @@
       </w:r>
       <w:r>
         <w:tab/>
-        <w:t>(unsupported)</w:t>
+        <w:t>(</w:t>
+      </w:r>
+      <w:r>
+        <w:t>supported</w:t>
+      </w:r>
+      <w:r>
+        <w:t>)</w:t>
       </w:r>
     </w:p>
     <w:p>
@@ -5052,6 +5058,39 @@
       </w:r>
       <w:r>
         <w:tab/>
+      </w:r>
+      <w:r>
+        <w:tab/>
+        <w:t>(supported</w:t>
+      </w:r>
+      <w:r>
+        <w:t>)</w:t>
+      </w:r>
+    </w:p>
+    <w:p>
+      <w:pPr>
+        <w:spacing w:after="0"/>
+      </w:pPr>
+      <w:r>
+        <w:t>3 = Linked Trace</w:t>
+      </w:r>
+      <w:r>
+        <w:t xml:space="preserve"> </w:t>
+      </w:r>
+      <w:r>
+        <w:tab/>
+        <w:t>(supported)</w:t>
+      </w:r>
+    </w:p>
+    <w:p>
+      <w:pPr>
+        <w:spacing w:after="0"/>
+      </w:pPr>
+      <w:r>
+        <w:t>4 = Full Frame Capture</w:t>
+      </w:r>
+      <w:r>
+        <w:t xml:space="preserve"> </w:t>
       </w:r>
       <w:r>
         <w:tab/>
@@ -5062,51 +5101,39 @@
       <w:pPr>
         <w:spacing w:after="0"/>
       </w:pPr>
-      <w:r>
-        <w:t>3 = Linked Trace</w:t>
-      </w:r>
-      <w:r>
-        <w:t xml:space="preserve"> </w:t>
-      </w:r>
-      <w:r>
-        <w:tab/>
-        <w:t>(supported)</w:t>
-      </w:r>
-    </w:p>
-    <w:p>
-      <w:pPr>
-        <w:spacing w:after="0"/>
-      </w:pPr>
-      <w:r>
-        <w:t>4 = Full Frame Capture</w:t>
-      </w:r>
-      <w:r>
-        <w:t xml:space="preserve"> </w:t>
-      </w:r>
-      <w:r>
-        <w:tab/>
-        <w:t>(unsupported)</w:t>
-      </w:r>
-    </w:p>
-    <w:p>
-      <w:pPr>
-        <w:spacing w:after="0"/>
-      </w:pPr>
-    </w:p>
-    <w:p>
-      <w:r>
-        <w:t>IMPORTANT: Only capture type 3 (Linked Trace) is supported as of December 15</w:t>
-      </w:r>
-      <w:r>
-        <w:rPr>
-          <w:vertAlign w:val="superscript"/>
-        </w:rPr>
-        <w:t>th</w:t>
-      </w:r>
-      <w:r>
-        <w:t xml:space="preserve"> 2015.</w:t>
-      </w:r>
-    </w:p>
+    </w:p>
+    <w:p>
+      <w:r>
+        <w:t>They types are defined in</w:t>
+      </w:r>
+      <w:r>
+        <w:t xml:space="preserve"> the following file:</w:t>
+      </w:r>
+    </w:p>
+    <w:p>
+      <w:proofErr w:type="spellStart"/>
+      <w:r>
+        <w:t>CodeXL</w:t>
+      </w:r>
+      <w:proofErr w:type="spellEnd"/>
+      <w:r>
+        <w:t>\Components\Graphics\Serve</w:t>
+      </w:r>
+      <w:r>
+        <w:t>r\</w:t>
+      </w:r>
+      <w:bookmarkStart w:id="20" w:name="_GoBack"/>
+      <w:bookmarkEnd w:id="20"/>
+      <w:r>
+        <w:t>Common\Tracing\</w:t>
+      </w:r>
+      <w:proofErr w:type="spellStart"/>
+      <w:r>
+        <w:t>CaptureTypes.h</w:t>
+      </w:r>
+      <w:proofErr w:type="spellEnd"/>
+    </w:p>
+    <w:p/>
     <w:p>
       <w:r>
         <w:t>The XML returned from this command contains the following fields:</w:t>
@@ -5379,6 +5406,7 @@
           <w:sz w:val="20"/>
           <w:szCs w:val="20"/>
         </w:rPr>
+        <w:lastRenderedPageBreak/>
         <w:t>&lt;APICallCount&gt;7358&lt;/APICallCount&gt;&lt;DrawCallCount&gt;2053&lt;/DrawCallCount&gt;</w:t>
       </w:r>
     </w:p>
@@ -5417,8 +5445,6 @@
         </w:rPr>
         <w:t>&lt;TracedFramesCount&gt;3&lt;/TracedFramesCount&gt;</w:t>
       </w:r>
-      <w:bookmarkStart w:id="20" w:name="_GoBack"/>
-      <w:bookmarkEnd w:id="20"/>
     </w:p>
     <w:p>
       <w:pPr>
@@ -5571,7 +5597,6 @@
           <w:sz w:val="20"/>
           <w:szCs w:val="20"/>
         </w:rPr>
-        <w:lastRenderedPageBreak/>
         <w:tab/>
       </w:r>
       <w:r>
@@ -6526,6 +6551,7 @@
       </w:pPr>
       <w:bookmarkStart w:id="22" w:name="_Toc451258244"/>
       <w:r>
+        <w:lastRenderedPageBreak/>
         <w:t>SetProjectName.txt</w:t>
       </w:r>
       <w:bookmarkEnd w:id="22"/>
@@ -6551,7 +6577,6 @@
           <w:sz w:val="20"/>
           <w:szCs w:val="20"/>
         </w:rPr>
-        <w:lastRenderedPageBreak/>
         <w:t>&lt;IP&gt;/&lt;PID&gt;/&lt;API&gt;/SetProjectName.txt=</w:t>
       </w:r>
       <w:proofErr w:type="spellStart"/>
@@ -21690,7 +21715,7 @@
 </file>
 
 <file path=customXml/itemProps1.xml><?xml version="1.0" encoding="utf-8"?>
-<ds:datastoreItem xmlns:ds="http://schemas.openxmlformats.org/officeDocument/2006/customXml" ds:itemID="{3A8D0A1A-2EE7-41C5-A339-FCDA8A0FDD4C}">
+<ds:datastoreItem xmlns:ds="http://schemas.openxmlformats.org/officeDocument/2006/customXml" ds:itemID="{4D89031D-A5D4-4926-A7DA-1149AA77FE9F}">
   <ds:schemaRefs>
     <ds:schemaRef ds:uri="http://schemas.openxmlformats.org/officeDocument/2006/bibliography"/>
   </ds:schemaRefs>

</xml_diff>